<commit_message>
JMS settings are added
</commit_message>
<xml_diff>
--- a/Lecture_3_GIT/GIT.docx
+++ b/Lecture_3_GIT/GIT.docx
@@ -656,13 +656,8 @@
           <w:numId w:val="10"/>
         </w:numPr>
       </w:pPr>
-      <w:proofErr w:type="spellStart"/>
-      <w:r>
-        <w:t>Git</w:t>
-      </w:r>
-      <w:proofErr w:type="spellEnd"/>
-      <w:r>
-        <w:t xml:space="preserve"> repo (pushed for)</w:t>
+      <w:r>
+        <w:t>Git repo (pushed for)</w:t>
       </w:r>
     </w:p>
     <w:p>
@@ -3219,12 +3214,10 @@
         <w:t xml:space="preserve">git remote remove origin (remove </w:t>
       </w:r>
       <w:proofErr w:type="spellStart"/>
-      <w:proofErr w:type="gramStart"/>
       <w:r>
         <w:t>reference,origin</w:t>
       </w:r>
       <w:proofErr w:type="spellEnd"/>
-      <w:proofErr w:type="gramEnd"/>
       <w:r>
         <w:t xml:space="preserve"> – reference to remote repo - alias)</w:t>
       </w:r>
@@ -3836,40 +3829,145 @@
         </w:rPr>
         <w:t xml:space="preserve"> for multiple merge commits</w:t>
       </w:r>
+    </w:p>
+    <w:p>
+      <w:pPr>
+        <w:pStyle w:val="ListParagraph"/>
+      </w:pPr>
+    </w:p>
+    <w:p>
+      <w:pPr>
+        <w:pStyle w:val="ListParagraph"/>
+        <w:ind w:left="2880"/>
+      </w:pPr>
+    </w:p>
+    <w:p>
+      <w:pPr>
+        <w:pStyle w:val="ListParagraph"/>
+        <w:ind w:left="2880"/>
+      </w:pPr>
+    </w:p>
+    <w:p>
+      <w:pPr>
+        <w:contextualSpacing w:val="0"/>
+      </w:pPr>
+    </w:p>
+    <w:p>
+      <w:pPr>
+        <w:contextualSpacing w:val="0"/>
+      </w:pPr>
+    </w:p>
+    <w:p>
+      <w:pPr>
+        <w:contextualSpacing w:val="0"/>
+      </w:pPr>
+    </w:p>
+    <w:p>
+      <w:pPr>
+        <w:contextualSpacing w:val="0"/>
+      </w:pPr>
+      <w:r>
+        <w:t>10. Create a ne</w:t>
+      </w:r>
+      <w:r>
+        <w:t>w</w:t>
+      </w:r>
+      <w:r>
+        <w:t xml:space="preserve"> repo preserving history of commits</w:t>
+      </w:r>
+      <w:r>
+        <w:t xml:space="preserve"> from a branch</w:t>
+      </w:r>
+      <w:r>
+        <w:t xml:space="preserve"> of another repo</w:t>
+      </w:r>
       <w:bookmarkStart w:id="14" w:name="_GoBack"/>
       <w:bookmarkEnd w:id="14"/>
-    </w:p>
-    <w:p>
-      <w:pPr>
-        <w:pStyle w:val="ListParagraph"/>
-      </w:pPr>
-    </w:p>
-    <w:p>
-      <w:pPr>
-        <w:pStyle w:val="ListParagraph"/>
-        <w:ind w:left="2880"/>
-      </w:pPr>
-    </w:p>
-    <w:p>
-      <w:pPr>
-        <w:pStyle w:val="ListParagraph"/>
-        <w:ind w:left="2880"/>
-      </w:pPr>
-    </w:p>
-    <w:p>
-      <w:pPr>
-        <w:contextualSpacing w:val="0"/>
-      </w:pPr>
-    </w:p>
-    <w:p>
-      <w:pPr>
-        <w:contextualSpacing w:val="0"/>
-      </w:pPr>
-    </w:p>
-    <w:p>
-      <w:pPr>
-        <w:contextualSpacing w:val="0"/>
-      </w:pPr>
+      <w:r>
+        <w:t>:</w:t>
+      </w:r>
+    </w:p>
+    <w:p>
+      <w:pPr>
+        <w:contextualSpacing w:val="0"/>
+      </w:pPr>
+      <w:r>
+        <w:rPr>
+          <w:rFonts w:ascii="Lucida Console" w:hAnsi="Lucida Console" w:cs="Lucida Console"/>
+          <w:sz w:val="20"/>
+          <w:szCs w:val="20"/>
+        </w:rPr>
+        <w:t>git branch --set-upstream-to=origin/&lt;branch&gt; master</w:t>
+      </w:r>
+    </w:p>
+    <w:p>
+      <w:pPr>
+        <w:shd w:val="clear" w:color="auto" w:fill="EFF0F1"/>
+        <w:tabs>
+          <w:tab w:val="left" w:pos="916"/>
+          <w:tab w:val="left" w:pos="1832"/>
+          <w:tab w:val="left" w:pos="2748"/>
+          <w:tab w:val="left" w:pos="3664"/>
+          <w:tab w:val="left" w:pos="4580"/>
+          <w:tab w:val="left" w:pos="5496"/>
+          <w:tab w:val="left" w:pos="6412"/>
+          <w:tab w:val="left" w:pos="7328"/>
+          <w:tab w:val="left" w:pos="8244"/>
+          <w:tab w:val="left" w:pos="9160"/>
+          <w:tab w:val="left" w:pos="10076"/>
+          <w:tab w:val="left" w:pos="10992"/>
+          <w:tab w:val="left" w:pos="11908"/>
+          <w:tab w:val="left" w:pos="12824"/>
+          <w:tab w:val="left" w:pos="13740"/>
+          <w:tab w:val="left" w:pos="14656"/>
+        </w:tabs>
+        <w:spacing w:line="240" w:lineRule="auto"/>
+        <w:contextualSpacing w:val="0"/>
+        <w:textAlignment w:val="baseline"/>
+        <w:rPr>
+          <w:rFonts w:ascii="Consolas" w:eastAsia="Times New Roman" w:hAnsi="Consolas" w:cs="Courier New"/>
+          <w:color w:val="242729"/>
+          <w:sz w:val="20"/>
+          <w:szCs w:val="20"/>
+        </w:rPr>
+      </w:pPr>
+      <w:r>
+        <w:rPr>
+          <w:rFonts w:ascii="Consolas" w:eastAsia="Times New Roman" w:hAnsi="Consolas" w:cs="Courier New"/>
+          <w:color w:val="242729"/>
+          <w:sz w:val="20"/>
+          <w:szCs w:val="20"/>
+          <w:bdr w:val="none" w:sz="0" w:space="0" w:color="auto" w:frame="1"/>
+          <w:shd w:val="clear" w:color="auto" w:fill="EFF0F1"/>
+        </w:rPr>
+        <w:t>git push https://github.com/accountname/new_repo.git +</w:t>
+      </w:r>
+      <w:proofErr w:type="spellStart"/>
+      <w:r>
+        <w:rPr>
+          <w:rFonts w:ascii="Consolas" w:eastAsia="Times New Roman" w:hAnsi="Consolas" w:cs="Courier New"/>
+          <w:color w:val="242729"/>
+          <w:sz w:val="20"/>
+          <w:szCs w:val="20"/>
+          <w:bdr w:val="none" w:sz="0" w:space="0" w:color="auto" w:frame="1"/>
+          <w:shd w:val="clear" w:color="auto" w:fill="EFF0F1"/>
+        </w:rPr>
+        <w:t>old_</w:t>
+      </w:r>
+      <w:proofErr w:type="gramStart"/>
+      <w:r>
+        <w:rPr>
+          <w:rFonts w:ascii="Consolas" w:eastAsia="Times New Roman" w:hAnsi="Consolas" w:cs="Courier New"/>
+          <w:color w:val="242729"/>
+          <w:sz w:val="20"/>
+          <w:szCs w:val="20"/>
+          <w:bdr w:val="none" w:sz="0" w:space="0" w:color="auto" w:frame="1"/>
+          <w:shd w:val="clear" w:color="auto" w:fill="EFF0F1"/>
+        </w:rPr>
+        <w:t>branch:master</w:t>
+      </w:r>
+      <w:proofErr w:type="spellEnd"/>
+      <w:proofErr w:type="gramEnd"/>
     </w:p>
     <w:p>
       <w:pPr>
@@ -5069,7 +5167,7 @@
       </w:pPr>
     </w:pPrDefault>
   </w:docDefaults>
-  <w:latentStyles w:defLockedState="0" w:defUIPriority="99" w:defSemiHidden="0" w:defUnhideWhenUsed="0" w:defQFormat="0" w:count="375">
+  <w:latentStyles w:defLockedState="0" w:defUIPriority="99" w:defSemiHidden="0" w:defUnhideWhenUsed="0" w:defQFormat="0" w:count="376">
     <w:lsdException w:name="Normal" w:uiPriority="0" w:qFormat="1"/>
     <w:lsdException w:name="heading 1" w:uiPriority="9" w:qFormat="1"/>
     <w:lsdException w:name="heading 2" w:semiHidden="1" w:uiPriority="9" w:unhideWhenUsed="1" w:qFormat="1"/>
@@ -5175,7 +5273,6 @@
     <w:lsdException w:name="HTML Sample" w:semiHidden="1" w:unhideWhenUsed="1"/>
     <w:lsdException w:name="HTML Typewriter" w:semiHidden="1" w:unhideWhenUsed="1"/>
     <w:lsdException w:name="HTML Variable" w:semiHidden="1" w:unhideWhenUsed="1"/>
-    <w:lsdException w:name="Normal Table" w:semiHidden="1" w:unhideWhenUsed="1"/>
     <w:lsdException w:name="annotation subject" w:semiHidden="1" w:unhideWhenUsed="1"/>
     <w:lsdException w:name="No List" w:semiHidden="1" w:unhideWhenUsed="1"/>
     <w:lsdException w:name="Outline List 1" w:semiHidden="1" w:unhideWhenUsed="1"/>
@@ -5222,10 +5319,8 @@
     <w:lsdException w:name="Table Subtle 2" w:semiHidden="1" w:unhideWhenUsed="1"/>
     <w:lsdException w:name="Table Web 1" w:semiHidden="1" w:unhideWhenUsed="1"/>
     <w:lsdException w:name="Table Web 2" w:semiHidden="1" w:unhideWhenUsed="1"/>
-    <w:lsdException w:name="Table Web 3" w:semiHidden="1" w:unhideWhenUsed="1"/>
     <w:lsdException w:name="Balloon Text" w:semiHidden="1" w:unhideWhenUsed="1"/>
     <w:lsdException w:name="Table Grid" w:uiPriority="39"/>
-    <w:lsdException w:name="Table Theme" w:semiHidden="1" w:unhideWhenUsed="1"/>
     <w:lsdException w:name="Placeholder Text" w:semiHidden="1"/>
     <w:lsdException w:name="No Spacing" w:uiPriority="1" w:qFormat="1"/>
     <w:lsdException w:name="Light Shading" w:uiPriority="60"/>
@@ -5445,6 +5540,7 @@
     <w:lsdException w:name="Smart Hyperlink" w:semiHidden="1" w:unhideWhenUsed="1"/>
     <w:lsdException w:name="Hashtag" w:semiHidden="1" w:unhideWhenUsed="1"/>
     <w:lsdException w:name="Unresolved Mention" w:semiHidden="1" w:unhideWhenUsed="1"/>
+    <w:lsdException w:name="Smart Link" w:semiHidden="1" w:unhideWhenUsed="1"/>
   </w:latentStyles>
   <w:style w:type="paragraph" w:default="1" w:styleId="Normal">
     <w:name w:val="Normal"/>
@@ -5711,6 +5807,36 @@
     <w:rPr>
       <w:b/>
       <w:bCs/>
+    </w:rPr>
+  </w:style>
+  <w:style w:type="paragraph" w:styleId="BalloonText">
+    <w:name w:val="Balloon Text"/>
+    <w:basedOn w:val="Normal"/>
+    <w:link w:val="BalloonTextChar"/>
+    <w:uiPriority w:val="99"/>
+    <w:semiHidden/>
+    <w:unhideWhenUsed/>
+    <w:rsid w:val="007A7448"/>
+    <w:pPr>
+      <w:spacing w:line="240" w:lineRule="auto"/>
+    </w:pPr>
+    <w:rPr>
+      <w:rFonts w:ascii="Segoe UI" w:hAnsi="Segoe UI" w:cs="Segoe UI"/>
+      <w:sz w:val="18"/>
+      <w:szCs w:val="18"/>
+    </w:rPr>
+  </w:style>
+  <w:style w:type="character" w:customStyle="1" w:styleId="BalloonTextChar">
+    <w:name w:val="Balloon Text Char"/>
+    <w:basedOn w:val="DefaultParagraphFont"/>
+    <w:link w:val="BalloonText"/>
+    <w:uiPriority w:val="99"/>
+    <w:semiHidden/>
+    <w:rsid w:val="007A7448"/>
+    <w:rPr>
+      <w:rFonts w:ascii="Segoe UI" w:hAnsi="Segoe UI" w:cs="Segoe UI"/>
+      <w:sz w:val="18"/>
+      <w:szCs w:val="18"/>
     </w:rPr>
   </w:style>
 </w:styles>

</xml_diff>